<commit_message>
Initial phases of android project
</commit_message>
<xml_diff>
--- a/MC-Progress.docx
+++ b/MC-Progress.docx
@@ -20,6 +20,8 @@
           <w:szCs w:val="32"/>
         </w:rPr>
       </w:pPr>
+      <w:bookmarkStart w:id="0" w:name="_GoBack"/>
+      <w:bookmarkEnd w:id="0"/>
       <w:r>
         <w:rPr>
           <w:rFonts w:ascii="Times New Roman" w:hAnsi="Times New Roman" w:cs="Times New Roman"/>
@@ -57,7 +59,7 @@
           <w:szCs w:val="32"/>
         </w:rPr>
         <w:drawing>
-          <wp:anchor distT="0" distB="0" distL="114300" distR="114300" simplePos="0" relativeHeight="251659264" behindDoc="1" locked="0" layoutInCell="1" allowOverlap="1" wp14:anchorId="22731264" wp14:editId="33953F33">
+          <wp:anchor distT="0" distB="0" distL="114300" distR="114300" simplePos="0" relativeHeight="251659264" behindDoc="1" locked="0" layoutInCell="1" allowOverlap="1" wp14:anchorId="0B48B7DC" wp14:editId="7FC222DF">
             <wp:simplePos x="0" y="0"/>
             <wp:positionH relativeFrom="column">
               <wp:posOffset>2305050</wp:posOffset>
@@ -180,8 +182,6 @@
           <w:szCs w:val="32"/>
         </w:rPr>
       </w:pPr>
-      <w:bookmarkStart w:id="0" w:name="_GoBack"/>
-      <w:bookmarkEnd w:id="0"/>
     </w:p>
     <w:p>
       <w:pPr>
@@ -764,7 +764,7 @@
             <v:path o:extrusionok="f" gradientshapeok="t" o:connecttype="rect"/>
             <o:lock v:ext="edit" aspectratio="t"/>
           </v:shapetype>
-          <v:shape id="_x0000_i1025" type="#_x0000_t75" style="width:428.25pt;height:241.5pt">
+          <v:shape id="_x0000_i1025" type="#_x0000_t75" style="width:428.65pt;height:241.1pt">
             <v:imagedata r:id="rId10" o:title="s1"/>
           </v:shape>
         </w:pict>
@@ -825,7 +825,7 @@
         </w:rPr>
         <w:lastRenderedPageBreak/>
         <w:pict>
-          <v:shape id="_x0000_i1026" type="#_x0000_t75" style="width:6in;height:207pt">
+          <v:shape id="_x0000_i1026" type="#_x0000_t75" style="width:6in;height:206.8pt">
             <v:imagedata r:id="rId11" o:title="s2"/>
           </v:shape>
         </w:pict>
@@ -863,7 +863,7 @@
           <w:szCs w:val="28"/>
         </w:rPr>
         <w:pict>
-          <v:shape id="_x0000_i1027" type="#_x0000_t75" style="width:433.5pt;height:222.75pt">
+          <v:shape id="_x0000_i1027" type="#_x0000_t75" style="width:432.85pt;height:222.7pt">
             <v:imagedata r:id="rId12" o:title="s3"/>
           </v:shape>
         </w:pict>
@@ -911,7 +911,7 @@
         </w:rPr>
         <w:lastRenderedPageBreak/>
         <w:pict>
-          <v:shape id="_x0000_i1028" type="#_x0000_t75" style="width:467.25pt;height:194.25pt">
+          <v:shape id="_x0000_i1028" type="#_x0000_t75" style="width:467.15pt;height:194.25pt">
             <v:imagedata r:id="rId13" o:title="s4"/>
           </v:shape>
         </w:pict>
@@ -1080,7 +1080,7 @@
           <w:szCs w:val="28"/>
         </w:rPr>
         <w:pict>
-          <v:shape id="_x0000_i1029" type="#_x0000_t75" style="width:467.25pt;height:245.25pt">
+          <v:shape id="_x0000_i1029" type="#_x0000_t75" style="width:467.15pt;height:245.3pt">
             <v:imagedata r:id="rId14" o:title="s5"/>
           </v:shape>
         </w:pict>
@@ -1128,7 +1128,7 @@
           <w:szCs w:val="28"/>
         </w:rPr>
         <w:pict>
-          <v:shape id="_x0000_i1030" type="#_x0000_t75" style="width:468pt;height:244.5pt">
+          <v:shape id="_x0000_i1030" type="#_x0000_t75" style="width:468pt;height:244.45pt">
             <v:imagedata r:id="rId15" o:title="s6"/>
           </v:shape>
         </w:pict>
@@ -1201,7 +1201,7 @@
           <w:szCs w:val="28"/>
         </w:rPr>
         <w:pict>
-          <v:shape id="_x0000_i1031" type="#_x0000_t75" style="width:468pt;height:285.75pt">
+          <v:shape id="_x0000_i1031" type="#_x0000_t75" style="width:468pt;height:285.5pt">
             <v:imagedata r:id="rId16" o:title="s7"/>
           </v:shape>
         </w:pict>
@@ -1402,7 +1402,7 @@
           <w:szCs w:val="28"/>
         </w:rPr>
         <w:pict>
-          <v:shape id="_x0000_i1032" type="#_x0000_t75" style="width:467.25pt;height:381pt">
+          <v:shape id="_x0000_i1032" type="#_x0000_t75" style="width:467.15pt;height:380.95pt">
             <v:imagedata r:id="rId17" o:title="s8"/>
           </v:shape>
         </w:pict>
@@ -1491,7 +1491,7 @@
         </w:rPr>
         <w:lastRenderedPageBreak/>
         <w:pict>
-          <v:shape id="_x0000_i1033" type="#_x0000_t75" style="width:370.5pt;height:279.75pt">
+          <v:shape id="_x0000_i1033" type="#_x0000_t75" style="width:370.9pt;height:279.65pt">
             <v:imagedata r:id="rId18" o:title="s9"/>
           </v:shape>
         </w:pict>
@@ -1560,7 +1560,7 @@
           <w:szCs w:val="28"/>
         </w:rPr>
         <w:pict>
-          <v:shape id="_x0000_i1034" type="#_x0000_t75" style="width:402.75pt;height:263.25pt">
+          <v:shape id="_x0000_i1034" type="#_x0000_t75" style="width:402.7pt;height:262.9pt">
             <v:imagedata r:id="rId19" o:title="s10"/>
           </v:shape>
         </w:pict>
@@ -1740,7 +1740,7 @@
           <w:szCs w:val="28"/>
         </w:rPr>
         <w:pict>
-          <v:shape id="_x0000_i1035" type="#_x0000_t75" style="width:360.75pt;height:298.5pt">
+          <v:shape id="_x0000_i1035" type="#_x0000_t75" style="width:360.85pt;height:298.9pt">
             <v:imagedata r:id="rId20" o:title="s11"/>
           </v:shape>
         </w:pict>
@@ -1796,7 +1796,7 @@
         </w:rPr>
         <w:lastRenderedPageBreak/>
         <w:pict>
-          <v:shape id="_x0000_i1036" type="#_x0000_t75" style="width:414.75pt;height:153.75pt">
+          <v:shape id="_x0000_i1036" type="#_x0000_t75" style="width:414.4pt;height:154.05pt">
             <v:imagedata r:id="rId21" o:title="s12"/>
           </v:shape>
         </w:pict>
@@ -1851,7 +1851,7 @@
           <w:szCs w:val="28"/>
         </w:rPr>
         <w:pict>
-          <v:shape id="_x0000_i1037" type="#_x0000_t75" style="width:411pt;height:257.25pt">
+          <v:shape id="_x0000_i1037" type="#_x0000_t75" style="width:411.05pt;height:257pt">
             <v:imagedata r:id="rId22" o:title="s12"/>
           </v:shape>
         </w:pict>
@@ -1934,7 +1934,7 @@
           <w:szCs w:val="28"/>
         </w:rPr>
         <w:pict>
-          <v:shape id="_x0000_i1039" type="#_x0000_t75" style="width:467.25pt;height:312pt">
+          <v:shape id="_x0000_i1039" type="#_x0000_t75" style="width:467.15pt;height:312.3pt">
             <v:imagedata r:id="rId24" o:title="s14"/>
           </v:shape>
         </w:pict>
@@ -1956,7 +1956,7 @@
         </w:rPr>
         <w:lastRenderedPageBreak/>
         <w:pict>
-          <v:shape id="_x0000_i1040" type="#_x0000_t75" style="width:353.25pt;height:245.25pt">
+          <v:shape id="_x0000_i1040" type="#_x0000_t75" style="width:353.3pt;height:245.3pt">
             <v:imagedata r:id="rId25" o:title="s15"/>
           </v:shape>
         </w:pict>
@@ -2050,7 +2050,7 @@
           <w:szCs w:val="28"/>
         </w:rPr>
         <w:pict>
-          <v:shape id="_x0000_i1041" type="#_x0000_t75" style="width:315.75pt;height:302.25pt">
+          <v:shape id="_x0000_i1041" type="#_x0000_t75" style="width:315.65pt;height:302.25pt">
             <v:imagedata r:id="rId26" o:title="s16"/>
           </v:shape>
         </w:pict>
@@ -2105,7 +2105,7 @@
           <w:szCs w:val="28"/>
         </w:rPr>
         <w:pict>
-          <v:shape id="_x0000_i1042" type="#_x0000_t75" style="width:468pt;height:291pt">
+          <v:shape id="_x0000_i1042" type="#_x0000_t75" style="width:468pt;height:291.35pt">
             <v:imagedata r:id="rId27" o:title="s17"/>
           </v:shape>
         </w:pict>
@@ -2444,7 +2444,7 @@
           <w:shd w:val="clear" w:color="auto" w:fill="FFFFFF"/>
         </w:rPr>
         <w:pict>
-          <v:shape id="_x0000_i1043" type="#_x0000_t75" style="width:467.25pt;height:222pt">
+          <v:shape id="_x0000_i1043" type="#_x0000_t75" style="width:467.15pt;height:221.85pt">
             <v:imagedata r:id="rId29" o:title="s1"/>
           </v:shape>
         </w:pict>
@@ -2472,7 +2472,7 @@
           <w:shd w:val="clear" w:color="auto" w:fill="FFFFFF"/>
         </w:rPr>
         <w:pict>
-          <v:shape id="_x0000_i1044" type="#_x0000_t75" style="width:467.25pt;height:187.5pt">
+          <v:shape id="_x0000_i1044" type="#_x0000_t75" style="width:467.15pt;height:187.55pt">
             <v:imagedata r:id="rId30" o:title="s2"/>
           </v:shape>
         </w:pict>
@@ -2707,7 +2707,7 @@
           <w:szCs w:val="28"/>
         </w:rPr>
         <w:pict>
-          <v:shape id="_x0000_i1046" type="#_x0000_t75" style="width:467.25pt;height:263.25pt">
+          <v:shape id="_x0000_i1046" type="#_x0000_t75" style="width:467.15pt;height:262.9pt">
             <v:imagedata r:id="rId32" o:title="s4"/>
           </v:shape>
         </w:pict>
@@ -2782,7 +2782,7 @@
           <w:szCs w:val="28"/>
         </w:rPr>
         <w:pict>
-          <v:shape id="_x0000_i1047" type="#_x0000_t75" style="width:468pt;height:264pt">
+          <v:shape id="_x0000_i1047" type="#_x0000_t75" style="width:468pt;height:263.7pt">
             <v:imagedata r:id="rId33" o:title="s5"/>
           </v:shape>
         </w:pict>
@@ -2874,7 +2874,7 @@
           <w:szCs w:val="28"/>
         </w:rPr>
         <w:pict>
-          <v:shape id="_x0000_i1048" type="#_x0000_t75" style="width:467.25pt;height:244.5pt">
+          <v:shape id="_x0000_i1048" type="#_x0000_t75" style="width:467.15pt;height:244.45pt">
             <v:imagedata r:id="rId34" o:title="s6"/>
           </v:shape>
         </w:pict>
@@ -2929,7 +2929,7 @@
         </w:rPr>
         <w:lastRenderedPageBreak/>
         <w:pict>
-          <v:shape id="_x0000_i1049" type="#_x0000_t75" style="width:445.5pt;height:204pt">
+          <v:shape id="_x0000_i1049" type="#_x0000_t75" style="width:445.4pt;height:204.3pt">
             <v:imagedata r:id="rId35" o:title="s7"/>
           </v:shape>
         </w:pict>
@@ -3171,16 +3171,7 @@
           <w:sz w:val="28"/>
           <w:szCs w:val="28"/>
         </w:rPr>
-        <w:t>C</w:t>
-      </w:r>
-      <w:r>
-        <w:rPr>
-          <w:rFonts w:ascii="Times New Roman" w:eastAsia="Times New Roman" w:hAnsi="Times New Roman" w:cs="Times New Roman"/>
-          <w:color w:val="0A0A23"/>
-          <w:sz w:val="28"/>
-          <w:szCs w:val="28"/>
-        </w:rPr>
-        <w:t>ommit message</w:t>
+        <w:t>Commit message</w:t>
       </w:r>
     </w:p>
     <w:p>
@@ -3216,7 +3207,7 @@
         </w:rPr>
         <w:lastRenderedPageBreak/>
         <w:pict>
-          <v:shape id="_x0000_i1050" type="#_x0000_t75" style="width:351.75pt;height:275.25pt">
+          <v:shape id="_x0000_i1050" type="#_x0000_t75" style="width:351.65pt;height:275.45pt">
             <v:imagedata r:id="rId36" o:title="s8"/>
           </v:shape>
         </w:pict>
@@ -3593,7 +3584,7 @@
           <w:szCs w:val="28"/>
         </w:rPr>
         <w:pict>
-          <v:shape id="_x0000_i1051" type="#_x0000_t75" style="width:366pt;height:153.75pt">
+          <v:shape id="_x0000_i1051" type="#_x0000_t75" style="width:365.85pt;height:154.05pt">
             <v:imagedata r:id="rId37" o:title="s2"/>
           </v:shape>
         </w:pict>
@@ -3601,49 +3592,577 @@
     </w:p>
     <w:p>
       <w:pPr>
-        <w:rPr>
-          <w:rFonts w:ascii="Times New Roman" w:hAnsi="Times New Roman" w:cs="Times New Roman"/>
-          <w:sz w:val="28"/>
-          <w:szCs w:val="28"/>
-        </w:rPr>
-      </w:pPr>
-    </w:p>
-    <w:p>
-      <w:pPr>
-        <w:rPr>
-          <w:rFonts w:ascii="Times New Roman" w:hAnsi="Times New Roman" w:cs="Times New Roman"/>
-          <w:sz w:val="28"/>
-          <w:szCs w:val="28"/>
-        </w:rPr>
-      </w:pPr>
-    </w:p>
-    <w:p>
-      <w:pPr>
-        <w:pStyle w:val="ListParagraph"/>
-        <w:ind w:left="870"/>
-        <w:rPr>
-          <w:rFonts w:ascii="Times New Roman" w:hAnsi="Times New Roman" w:cs="Times New Roman"/>
-          <w:b/>
-          <w:sz w:val="32"/>
-          <w:szCs w:val="28"/>
-        </w:rPr>
-      </w:pPr>
-    </w:p>
-    <w:p>
-      <w:pPr>
-        <w:pStyle w:val="ListParagraph"/>
-        <w:ind w:left="870"/>
-        <w:rPr>
-          <w:rFonts w:ascii="Times New Roman" w:hAnsi="Times New Roman" w:cs="Times New Roman"/>
-          <w:sz w:val="28"/>
-          <w:szCs w:val="28"/>
-        </w:rPr>
-      </w:pPr>
-    </w:p>
-    <w:p>
-      <w:pPr>
-        <w:pStyle w:val="ListParagraph"/>
-        <w:ind w:left="870"/>
+        <w:jc w:val="center"/>
+        <w:rPr>
+          <w:rFonts w:ascii="Times New Roman" w:hAnsi="Times New Roman" w:cs="Times New Roman"/>
+          <w:b/>
+          <w:sz w:val="28"/>
+          <w:szCs w:val="28"/>
+        </w:rPr>
+      </w:pPr>
+    </w:p>
+    <w:p>
+      <w:pPr>
+        <w:jc w:val="center"/>
+        <w:rPr>
+          <w:rFonts w:ascii="Times New Roman" w:hAnsi="Times New Roman" w:cs="Times New Roman"/>
+          <w:b/>
+          <w:sz w:val="28"/>
+          <w:szCs w:val="28"/>
+        </w:rPr>
+      </w:pPr>
+    </w:p>
+    <w:p>
+      <w:pPr>
+        <w:jc w:val="center"/>
+        <w:rPr>
+          <w:rFonts w:ascii="Times New Roman" w:hAnsi="Times New Roman" w:cs="Times New Roman"/>
+          <w:b/>
+          <w:sz w:val="28"/>
+          <w:szCs w:val="28"/>
+        </w:rPr>
+      </w:pPr>
+    </w:p>
+    <w:p>
+      <w:pPr>
+        <w:jc w:val="center"/>
+        <w:rPr>
+          <w:rFonts w:ascii="Times New Roman" w:hAnsi="Times New Roman" w:cs="Times New Roman"/>
+          <w:b/>
+          <w:sz w:val="28"/>
+          <w:szCs w:val="28"/>
+        </w:rPr>
+      </w:pPr>
+    </w:p>
+    <w:p>
+      <w:pPr>
+        <w:jc w:val="center"/>
+        <w:rPr>
+          <w:rFonts w:ascii="Times New Roman" w:hAnsi="Times New Roman" w:cs="Times New Roman"/>
+          <w:b/>
+          <w:sz w:val="28"/>
+          <w:szCs w:val="28"/>
+        </w:rPr>
+      </w:pPr>
+    </w:p>
+    <w:p>
+      <w:pPr>
+        <w:jc w:val="center"/>
+        <w:rPr>
+          <w:rFonts w:ascii="Times New Roman" w:hAnsi="Times New Roman" w:cs="Times New Roman"/>
+          <w:b/>
+          <w:sz w:val="28"/>
+          <w:szCs w:val="28"/>
+        </w:rPr>
+      </w:pPr>
+    </w:p>
+    <w:p>
+      <w:pPr>
+        <w:jc w:val="center"/>
+        <w:rPr>
+          <w:rFonts w:ascii="Times New Roman" w:hAnsi="Times New Roman" w:cs="Times New Roman"/>
+          <w:b/>
+          <w:sz w:val="28"/>
+          <w:szCs w:val="28"/>
+        </w:rPr>
+      </w:pPr>
+    </w:p>
+    <w:p>
+      <w:pPr>
+        <w:jc w:val="center"/>
+        <w:rPr>
+          <w:rFonts w:ascii="Times New Roman" w:hAnsi="Times New Roman" w:cs="Times New Roman"/>
+          <w:b/>
+          <w:sz w:val="28"/>
+          <w:szCs w:val="28"/>
+        </w:rPr>
+      </w:pPr>
+    </w:p>
+    <w:p>
+      <w:pPr>
+        <w:jc w:val="center"/>
+        <w:rPr>
+          <w:rFonts w:ascii="Times New Roman" w:hAnsi="Times New Roman" w:cs="Times New Roman"/>
+          <w:b/>
+          <w:sz w:val="28"/>
+          <w:szCs w:val="28"/>
+        </w:rPr>
+      </w:pPr>
+    </w:p>
+    <w:p>
+      <w:pPr>
+        <w:jc w:val="center"/>
+        <w:rPr>
+          <w:rFonts w:ascii="Times New Roman" w:hAnsi="Times New Roman" w:cs="Times New Roman"/>
+          <w:b/>
+          <w:sz w:val="28"/>
+          <w:szCs w:val="28"/>
+        </w:rPr>
+      </w:pPr>
+    </w:p>
+    <w:p>
+      <w:pPr>
+        <w:jc w:val="center"/>
+        <w:rPr>
+          <w:rFonts w:ascii="Times New Roman" w:hAnsi="Times New Roman" w:cs="Times New Roman"/>
+          <w:b/>
+          <w:sz w:val="28"/>
+          <w:szCs w:val="28"/>
+        </w:rPr>
+      </w:pPr>
+    </w:p>
+    <w:p>
+      <w:pPr>
+        <w:jc w:val="center"/>
+        <w:rPr>
+          <w:rFonts w:ascii="Times New Roman" w:hAnsi="Times New Roman" w:cs="Times New Roman"/>
+          <w:b/>
+          <w:sz w:val="28"/>
+          <w:szCs w:val="28"/>
+        </w:rPr>
+      </w:pPr>
+    </w:p>
+    <w:p>
+      <w:pPr>
+        <w:jc w:val="center"/>
+        <w:rPr>
+          <w:rFonts w:ascii="Times New Roman" w:hAnsi="Times New Roman" w:cs="Times New Roman"/>
+          <w:b/>
+          <w:sz w:val="28"/>
+          <w:szCs w:val="28"/>
+        </w:rPr>
+      </w:pPr>
+    </w:p>
+    <w:p>
+      <w:pPr>
+        <w:jc w:val="center"/>
+        <w:rPr>
+          <w:rFonts w:ascii="Times New Roman" w:hAnsi="Times New Roman" w:cs="Times New Roman"/>
+          <w:b/>
+          <w:sz w:val="28"/>
+          <w:szCs w:val="28"/>
+        </w:rPr>
+      </w:pPr>
+    </w:p>
+    <w:p>
+      <w:pPr>
+        <w:jc w:val="center"/>
+        <w:rPr>
+          <w:rFonts w:ascii="Times New Roman" w:hAnsi="Times New Roman" w:cs="Times New Roman"/>
+          <w:b/>
+          <w:sz w:val="28"/>
+          <w:szCs w:val="28"/>
+        </w:rPr>
+      </w:pPr>
+    </w:p>
+    <w:p>
+      <w:pPr>
+        <w:jc w:val="center"/>
+        <w:rPr>
+          <w:rFonts w:ascii="Times New Roman" w:hAnsi="Times New Roman" w:cs="Times New Roman"/>
+          <w:b/>
+          <w:sz w:val="28"/>
+          <w:szCs w:val="28"/>
+        </w:rPr>
+      </w:pPr>
+    </w:p>
+    <w:p>
+      <w:pPr>
+        <w:jc w:val="center"/>
+        <w:rPr>
+          <w:rFonts w:ascii="Times New Roman" w:hAnsi="Times New Roman" w:cs="Times New Roman"/>
+          <w:b/>
+          <w:sz w:val="40"/>
+          <w:szCs w:val="28"/>
+        </w:rPr>
+      </w:pPr>
+      <w:r>
+        <w:rPr>
+          <w:rFonts w:ascii="Times New Roman" w:hAnsi="Times New Roman" w:cs="Times New Roman"/>
+          <w:b/>
+          <w:sz w:val="40"/>
+          <w:szCs w:val="28"/>
+        </w:rPr>
+        <w:lastRenderedPageBreak/>
+        <w:t>ANDROID STUDIO</w:t>
+      </w:r>
+    </w:p>
+    <w:p>
+      <w:pPr>
+        <w:rPr>
+          <w:rFonts w:ascii="Times New Roman" w:hAnsi="Times New Roman" w:cs="Times New Roman"/>
+          <w:sz w:val="28"/>
+          <w:szCs w:val="28"/>
+        </w:rPr>
+      </w:pPr>
+      <w:r>
+        <w:rPr>
+          <w:rFonts w:ascii="Times New Roman" w:hAnsi="Times New Roman" w:cs="Times New Roman"/>
+          <w:sz w:val="28"/>
+          <w:szCs w:val="28"/>
+        </w:rPr>
+        <w:t>Step-0:</w:t>
+      </w:r>
+    </w:p>
+    <w:p>
+      <w:pPr>
+        <w:rPr>
+          <w:rFonts w:ascii="Times New Roman" w:hAnsi="Times New Roman" w:cs="Times New Roman"/>
+          <w:sz w:val="28"/>
+          <w:szCs w:val="28"/>
+        </w:rPr>
+      </w:pPr>
+      <w:r>
+        <w:rPr>
+          <w:rFonts w:ascii="Times New Roman" w:hAnsi="Times New Roman" w:cs="Times New Roman"/>
+          <w:sz w:val="28"/>
+          <w:szCs w:val="28"/>
+        </w:rPr>
+        <w:t>Install Android Studio</w:t>
+      </w:r>
+    </w:p>
+    <w:p>
+      <w:pPr>
+        <w:rPr>
+          <w:rFonts w:ascii="Times New Roman" w:hAnsi="Times New Roman" w:cs="Times New Roman"/>
+          <w:b/>
+          <w:sz w:val="28"/>
+          <w:szCs w:val="28"/>
+        </w:rPr>
+      </w:pPr>
+      <w:hyperlink r:id="rId38" w:history="1">
+        <w:r>
+          <w:rPr>
+            <w:rStyle w:val="Hyperlink"/>
+            <w:rFonts w:ascii="Times New Roman" w:hAnsi="Times New Roman" w:cs="Times New Roman"/>
+            <w:b/>
+            <w:sz w:val="28"/>
+            <w:szCs w:val="28"/>
+          </w:rPr>
+          <w:t>https://developer.android.com/studio</w:t>
+        </w:r>
+      </w:hyperlink>
+    </w:p>
+    <w:p>
+      <w:pPr>
+        <w:jc w:val="center"/>
+        <w:rPr>
+          <w:rFonts w:ascii="Times New Roman" w:hAnsi="Times New Roman" w:cs="Times New Roman"/>
+          <w:b/>
+          <w:sz w:val="28"/>
+          <w:szCs w:val="28"/>
+        </w:rPr>
+      </w:pPr>
+      <w:r>
+        <w:rPr>
+          <w:rFonts w:ascii="Times New Roman" w:hAnsi="Times New Roman" w:cs="Times New Roman"/>
+          <w:b/>
+          <w:sz w:val="28"/>
+          <w:szCs w:val="28"/>
+        </w:rPr>
+        <w:pict>
+          <v:shape id="_x0000_i1052" type="#_x0000_t75" style="width:468pt;height:207.65pt">
+            <v:imagedata r:id="rId39" o:title="s1"/>
+          </v:shape>
+        </w:pict>
+      </w:r>
+    </w:p>
+    <w:p>
+      <w:pPr>
+        <w:rPr>
+          <w:rFonts w:ascii="Times New Roman" w:hAnsi="Times New Roman" w:cs="Times New Roman"/>
+          <w:b/>
+          <w:sz w:val="28"/>
+          <w:szCs w:val="28"/>
+        </w:rPr>
+      </w:pPr>
+    </w:p>
+    <w:p>
+      <w:pPr>
+        <w:rPr>
+          <w:rFonts w:ascii="Times New Roman" w:hAnsi="Times New Roman" w:cs="Times New Roman"/>
+          <w:sz w:val="28"/>
+          <w:szCs w:val="28"/>
+        </w:rPr>
+      </w:pPr>
+      <w:r>
+        <w:rPr>
+          <w:rFonts w:ascii="Times New Roman" w:hAnsi="Times New Roman" w:cs="Times New Roman"/>
+          <w:sz w:val="28"/>
+          <w:szCs w:val="28"/>
+        </w:rPr>
+        <w:t>Check out for your System Requirements</w:t>
+      </w:r>
+    </w:p>
+    <w:p>
+      <w:pPr>
+        <w:jc w:val="center"/>
+        <w:rPr>
+          <w:rFonts w:ascii="Times New Roman" w:hAnsi="Times New Roman" w:cs="Times New Roman"/>
+          <w:sz w:val="28"/>
+          <w:szCs w:val="28"/>
+        </w:rPr>
+      </w:pPr>
+      <w:r>
+        <w:rPr>
+          <w:rFonts w:ascii="Times New Roman" w:hAnsi="Times New Roman" w:cs="Times New Roman"/>
+          <w:sz w:val="28"/>
+          <w:szCs w:val="28"/>
+        </w:rPr>
+        <w:pict>
+          <v:shape id="_x0000_i1053" type="#_x0000_t75" style="width:468pt;height:200.95pt">
+            <v:imagedata r:id="rId40" o:title="s2"/>
+          </v:shape>
+        </w:pict>
+      </w:r>
+    </w:p>
+    <w:p>
+      <w:pPr>
+        <w:rPr>
+          <w:rFonts w:ascii="Times New Roman" w:hAnsi="Times New Roman" w:cs="Times New Roman"/>
+          <w:sz w:val="28"/>
+          <w:szCs w:val="28"/>
+        </w:rPr>
+      </w:pPr>
+    </w:p>
+    <w:p>
+      <w:pPr>
+        <w:rPr>
+          <w:rFonts w:ascii="Times New Roman" w:hAnsi="Times New Roman" w:cs="Times New Roman"/>
+          <w:sz w:val="28"/>
+          <w:szCs w:val="28"/>
+        </w:rPr>
+      </w:pPr>
+      <w:r>
+        <w:rPr>
+          <w:rFonts w:ascii="Times New Roman" w:hAnsi="Times New Roman" w:cs="Times New Roman"/>
+          <w:sz w:val="28"/>
+          <w:szCs w:val="28"/>
+        </w:rPr>
+        <w:t>Step-1:</w:t>
+      </w:r>
+    </w:p>
+    <w:p>
+      <w:pPr>
+        <w:rPr>
+          <w:rFonts w:ascii="Times New Roman" w:hAnsi="Times New Roman" w:cs="Times New Roman"/>
+          <w:b/>
+          <w:sz w:val="28"/>
+          <w:szCs w:val="28"/>
+        </w:rPr>
+      </w:pPr>
+      <w:r>
+        <w:rPr>
+          <w:rFonts w:ascii="Times New Roman" w:hAnsi="Times New Roman" w:cs="Times New Roman"/>
+          <w:b/>
+          <w:sz w:val="28"/>
+          <w:szCs w:val="28"/>
+        </w:rPr>
+        <w:lastRenderedPageBreak/>
+        <w:t>Create new project</w:t>
+      </w:r>
+    </w:p>
+    <w:p>
+      <w:pPr>
+        <w:jc w:val="center"/>
+        <w:rPr>
+          <w:rFonts w:ascii="Times New Roman" w:hAnsi="Times New Roman" w:cs="Times New Roman"/>
+          <w:b/>
+          <w:sz w:val="28"/>
+          <w:szCs w:val="28"/>
+        </w:rPr>
+      </w:pPr>
+      <w:r>
+        <w:rPr>
+          <w:rFonts w:ascii="Times New Roman" w:hAnsi="Times New Roman" w:cs="Times New Roman"/>
+          <w:b/>
+          <w:sz w:val="28"/>
+          <w:szCs w:val="28"/>
+        </w:rPr>
+        <w:pict>
+          <v:shape id="_x0000_i1054" type="#_x0000_t75" style="width:339.9pt;height:339.9pt">
+            <v:imagedata r:id="rId41" o:title="s3"/>
+          </v:shape>
+        </w:pict>
+      </w:r>
+    </w:p>
+    <w:p>
+      <w:pPr>
+        <w:rPr>
+          <w:rFonts w:ascii="Times New Roman" w:hAnsi="Times New Roman" w:cs="Times New Roman"/>
+          <w:sz w:val="28"/>
+          <w:szCs w:val="28"/>
+        </w:rPr>
+      </w:pPr>
+      <w:r>
+        <w:rPr>
+          <w:rFonts w:ascii="Times New Roman" w:hAnsi="Times New Roman" w:cs="Times New Roman"/>
+          <w:sz w:val="28"/>
+          <w:szCs w:val="28"/>
+        </w:rPr>
+        <w:t>Step-2:</w:t>
+      </w:r>
+    </w:p>
+    <w:p>
+      <w:pPr>
+        <w:rPr>
+          <w:rFonts w:ascii="Times New Roman" w:hAnsi="Times New Roman" w:cs="Times New Roman"/>
+          <w:b/>
+          <w:sz w:val="28"/>
+          <w:szCs w:val="28"/>
+        </w:rPr>
+      </w:pPr>
+      <w:r>
+        <w:rPr>
+          <w:rFonts w:ascii="Times New Roman" w:hAnsi="Times New Roman" w:cs="Times New Roman"/>
+          <w:b/>
+          <w:sz w:val="28"/>
+          <w:szCs w:val="28"/>
+        </w:rPr>
+        <w:t>Select Project Template</w:t>
+      </w:r>
+    </w:p>
+    <w:p>
+      <w:pPr>
+        <w:jc w:val="center"/>
+        <w:rPr>
+          <w:rFonts w:ascii="Times New Roman" w:hAnsi="Times New Roman" w:cs="Times New Roman"/>
+          <w:b/>
+          <w:sz w:val="28"/>
+          <w:szCs w:val="28"/>
+        </w:rPr>
+      </w:pPr>
+      <w:r>
+        <w:rPr>
+          <w:rFonts w:ascii="Times New Roman" w:hAnsi="Times New Roman" w:cs="Times New Roman"/>
+          <w:b/>
+          <w:sz w:val="28"/>
+          <w:szCs w:val="28"/>
+        </w:rPr>
+        <w:lastRenderedPageBreak/>
+        <w:pict>
+          <v:shape id="_x0000_i1055" type="#_x0000_t75" style="width:468pt;height:305.6pt">
+            <v:imagedata r:id="rId42" o:title="s4"/>
+          </v:shape>
+        </w:pict>
+      </w:r>
+    </w:p>
+    <w:p>
+      <w:pPr>
+        <w:rPr>
+          <w:rFonts w:ascii="Times New Roman" w:hAnsi="Times New Roman" w:cs="Times New Roman"/>
+          <w:b/>
+          <w:sz w:val="28"/>
+          <w:szCs w:val="28"/>
+        </w:rPr>
+      </w:pPr>
+    </w:p>
+    <w:p>
+      <w:pPr>
+        <w:rPr>
+          <w:rFonts w:ascii="Times New Roman" w:hAnsi="Times New Roman" w:cs="Times New Roman"/>
+          <w:sz w:val="28"/>
+          <w:szCs w:val="28"/>
+        </w:rPr>
+      </w:pPr>
+      <w:r>
+        <w:rPr>
+          <w:rFonts w:ascii="Times New Roman" w:hAnsi="Times New Roman" w:cs="Times New Roman"/>
+          <w:sz w:val="28"/>
+          <w:szCs w:val="28"/>
+        </w:rPr>
+        <w:t>Step-3:</w:t>
+      </w:r>
+    </w:p>
+    <w:p>
+      <w:pPr>
+        <w:rPr>
+          <w:rFonts w:ascii="Times New Roman" w:hAnsi="Times New Roman" w:cs="Times New Roman"/>
+          <w:b/>
+          <w:sz w:val="28"/>
+          <w:szCs w:val="28"/>
+        </w:rPr>
+      </w:pPr>
+      <w:r>
+        <w:rPr>
+          <w:rFonts w:ascii="Times New Roman" w:hAnsi="Times New Roman" w:cs="Times New Roman"/>
+          <w:b/>
+          <w:sz w:val="28"/>
+          <w:szCs w:val="28"/>
+        </w:rPr>
+        <w:t>Configure your Project</w:t>
+      </w:r>
+    </w:p>
+    <w:p>
+      <w:pPr>
+        <w:jc w:val="center"/>
+        <w:rPr>
+          <w:rFonts w:ascii="Times New Roman" w:hAnsi="Times New Roman" w:cs="Times New Roman"/>
+          <w:b/>
+          <w:sz w:val="28"/>
+          <w:szCs w:val="28"/>
+        </w:rPr>
+      </w:pPr>
+      <w:r>
+        <w:rPr>
+          <w:rFonts w:ascii="Times New Roman" w:hAnsi="Times New Roman" w:cs="Times New Roman"/>
+          <w:b/>
+          <w:sz w:val="28"/>
+          <w:szCs w:val="28"/>
+        </w:rPr>
+        <w:lastRenderedPageBreak/>
+        <w:pict>
+          <v:shape id="_x0000_i1056" type="#_x0000_t75" style="width:468pt;height:304.75pt">
+            <v:imagedata r:id="rId43" o:title="s5"/>
+          </v:shape>
+        </w:pict>
+      </w:r>
+    </w:p>
+    <w:p>
+      <w:pPr>
+        <w:rPr>
+          <w:rFonts w:ascii="Times New Roman" w:hAnsi="Times New Roman" w:cs="Times New Roman"/>
+          <w:sz w:val="28"/>
+          <w:szCs w:val="28"/>
+        </w:rPr>
+      </w:pPr>
+    </w:p>
+    <w:p>
+      <w:pPr>
+        <w:rPr>
+          <w:rFonts w:ascii="Times New Roman" w:hAnsi="Times New Roman" w:cs="Times New Roman"/>
+          <w:b/>
+          <w:sz w:val="28"/>
+          <w:szCs w:val="28"/>
+        </w:rPr>
+      </w:pPr>
+    </w:p>
+    <w:p>
+      <w:pPr>
+        <w:rPr>
+          <w:rFonts w:ascii="Times New Roman" w:hAnsi="Times New Roman" w:cs="Times New Roman"/>
+          <w:b/>
+          <w:sz w:val="28"/>
+          <w:szCs w:val="28"/>
+        </w:rPr>
+      </w:pPr>
+      <w:r>
+        <w:rPr>
+          <w:rFonts w:ascii="Times New Roman" w:hAnsi="Times New Roman" w:cs="Times New Roman"/>
+          <w:b/>
+          <w:sz w:val="28"/>
+          <w:szCs w:val="28"/>
+        </w:rPr>
+        <w:lastRenderedPageBreak/>
+        <w:pict>
+          <v:shape id="_x0000_i1057" type="#_x0000_t75" style="width:515.7pt;height:327.35pt">
+            <v:imagedata r:id="rId44" o:title="s6"/>
+          </v:shape>
+        </w:pict>
+      </w:r>
+    </w:p>
+    <w:p>
+      <w:pPr>
         <w:rPr>
           <w:rFonts w:ascii="Times New Roman" w:hAnsi="Times New Roman" w:cs="Times New Roman"/>
           <w:sz w:val="28"/>
@@ -3652,7 +4171,7 @@
       </w:pPr>
     </w:p>
     <w:sectPr>
-      <w:footerReference w:type="default" r:id="rId38"/>
+      <w:footerReference w:type="default" r:id="rId45"/>
       <w:pgSz w:w="12240" w:h="15840"/>
       <w:pgMar w:top="1440" w:right="1440" w:bottom="1440" w:left="1440" w:header="720" w:footer="720" w:gutter="0"/>
       <w:cols w:space="720"/>
@@ -3992,7 +4511,7 @@
                               <w:sz w:val="28"/>
                               <w:szCs w:val="28"/>
                             </w:rPr>
-                            <w:t>1</w:t>
+                            <w:t>23</w:t>
                           </w:r>
                           <w:r>
                             <w:rPr>
@@ -4069,7 +4588,7 @@
                         <w:sz w:val="28"/>
                         <w:szCs w:val="28"/>
                       </w:rPr>
-                      <w:t>1</w:t>
+                      <w:t>23</w:t>
                     </w:r>
                     <w:r>
                       <w:rPr>
@@ -5933,7 +6452,6 @@
     <w:name w:val="Hyperlink"/>
     <w:basedOn w:val="DefaultParagraphFont"/>
     <w:uiPriority w:val="99"/>
-    <w:semiHidden/>
     <w:unhideWhenUsed/>
     <w:rsid w:val="00072744"/>
     <w:rPr>
@@ -6012,6 +6530,104 @@
       <w:rFonts w:ascii="Times New Roman" w:eastAsia="Times New Roman" w:hAnsi="Times New Roman" w:cs="Times New Roman"/>
       <w:sz w:val="24"/>
       <w:szCs w:val="24"/>
+    </w:rPr>
+  </w:style>
+  <w:style w:type="character" w:styleId="CommentReference">
+    <w:name w:val="annotation reference"/>
+    <w:basedOn w:val="DefaultParagraphFont"/>
+    <w:uiPriority w:val="99"/>
+    <w:semiHidden/>
+    <w:unhideWhenUsed/>
+    <w:rsid w:val="00473B1B"/>
+    <w:rPr>
+      <w:sz w:val="16"/>
+      <w:szCs w:val="16"/>
+    </w:rPr>
+  </w:style>
+  <w:style w:type="paragraph" w:styleId="CommentText">
+    <w:name w:val="annotation text"/>
+    <w:basedOn w:val="Normal"/>
+    <w:link w:val="CommentTextChar"/>
+    <w:uiPriority w:val="99"/>
+    <w:semiHidden/>
+    <w:unhideWhenUsed/>
+    <w:rsid w:val="00473B1B"/>
+    <w:pPr>
+      <w:spacing w:line="240" w:lineRule="auto"/>
+    </w:pPr>
+    <w:rPr>
+      <w:sz w:val="20"/>
+      <w:szCs w:val="20"/>
+    </w:rPr>
+  </w:style>
+  <w:style w:type="character" w:customStyle="1" w:styleId="CommentTextChar">
+    <w:name w:val="Comment Text Char"/>
+    <w:basedOn w:val="DefaultParagraphFont"/>
+    <w:link w:val="CommentText"/>
+    <w:uiPriority w:val="99"/>
+    <w:semiHidden/>
+    <w:rsid w:val="00473B1B"/>
+    <w:rPr>
+      <w:sz w:val="20"/>
+      <w:szCs w:val="20"/>
+    </w:rPr>
+  </w:style>
+  <w:style w:type="paragraph" w:styleId="CommentSubject">
+    <w:name w:val="annotation subject"/>
+    <w:basedOn w:val="CommentText"/>
+    <w:next w:val="CommentText"/>
+    <w:link w:val="CommentSubjectChar"/>
+    <w:uiPriority w:val="99"/>
+    <w:semiHidden/>
+    <w:unhideWhenUsed/>
+    <w:rsid w:val="00473B1B"/>
+    <w:rPr>
+      <w:b/>
+      <w:bCs/>
+    </w:rPr>
+  </w:style>
+  <w:style w:type="character" w:customStyle="1" w:styleId="CommentSubjectChar">
+    <w:name w:val="Comment Subject Char"/>
+    <w:basedOn w:val="CommentTextChar"/>
+    <w:link w:val="CommentSubject"/>
+    <w:uiPriority w:val="99"/>
+    <w:semiHidden/>
+    <w:rsid w:val="00473B1B"/>
+    <w:rPr>
+      <w:b/>
+      <w:bCs/>
+      <w:sz w:val="20"/>
+      <w:szCs w:val="20"/>
+    </w:rPr>
+  </w:style>
+  <w:style w:type="paragraph" w:styleId="BalloonText">
+    <w:name w:val="Balloon Text"/>
+    <w:basedOn w:val="Normal"/>
+    <w:link w:val="BalloonTextChar"/>
+    <w:uiPriority w:val="99"/>
+    <w:semiHidden/>
+    <w:unhideWhenUsed/>
+    <w:rsid w:val="00473B1B"/>
+    <w:pPr>
+      <w:spacing w:after="0" w:line="240" w:lineRule="auto"/>
+    </w:pPr>
+    <w:rPr>
+      <w:rFonts w:ascii="Segoe UI" w:hAnsi="Segoe UI" w:cs="Segoe UI"/>
+      <w:sz w:val="18"/>
+      <w:szCs w:val="18"/>
+    </w:rPr>
+  </w:style>
+  <w:style w:type="character" w:customStyle="1" w:styleId="BalloonTextChar">
+    <w:name w:val="Balloon Text Char"/>
+    <w:basedOn w:val="DefaultParagraphFont"/>
+    <w:link w:val="BalloonText"/>
+    <w:uiPriority w:val="99"/>
+    <w:semiHidden/>
+    <w:rsid w:val="00473B1B"/>
+    <w:rPr>
+      <w:rFonts w:ascii="Segoe UI" w:hAnsi="Segoe UI" w:cs="Segoe UI"/>
+      <w:sz w:val="18"/>
+      <w:szCs w:val="18"/>
     </w:rPr>
   </w:style>
 </w:styles>
@@ -6283,7 +6899,7 @@
 </file>
 
 <file path=customXml/itemProps1.xml><?xml version="1.0" encoding="utf-8"?>
-<ds:datastoreItem xmlns:ds="http://schemas.openxmlformats.org/officeDocument/2006/customXml" ds:itemID="{0904AB88-1D52-4BBF-844F-5DC3B6BFB8CD}">
+<ds:datastoreItem xmlns:ds="http://schemas.openxmlformats.org/officeDocument/2006/customXml" ds:itemID="{36406704-CD64-4D09-AABF-F293B540FB49}">
   <ds:schemaRefs>
     <ds:schemaRef ds:uri="http://schemas.openxmlformats.org/officeDocument/2006/bibliography"/>
   </ds:schemaRefs>

</xml_diff>

<commit_message>
Reviewing File From Start1
</commit_message>
<xml_diff>
--- a/MC-Progress.docx
+++ b/MC-Progress.docx
@@ -549,7 +549,6 @@
       <w:r>
         <w:rPr>
           <w:rFonts w:ascii="Times New Roman" w:hAnsi="Times New Roman" w:cs="Times New Roman"/>
-          <w:b/>
           <w:bCs/>
           <w:color w:val="202124"/>
           <w:sz w:val="28"/>
@@ -1434,7 +1433,23 @@
           <w:sz w:val="28"/>
           <w:szCs w:val="28"/>
         </w:rPr>
-        <w:t xml:space="preserve"> Now data in repository and available locally </w:t>
+        <w:t xml:space="preserve"> Now data in repository and </w:t>
+      </w:r>
+      <w:r>
+        <w:rPr>
+          <w:rFonts w:ascii="Times New Roman" w:hAnsi="Times New Roman" w:cs="Times New Roman"/>
+          <w:sz w:val="28"/>
+          <w:szCs w:val="28"/>
+        </w:rPr>
+        <w:t xml:space="preserve">data </w:t>
+      </w:r>
+      <w:r>
+        <w:rPr>
+          <w:rFonts w:ascii="Times New Roman" w:hAnsi="Times New Roman" w:cs="Times New Roman"/>
+          <w:sz w:val="28"/>
+          <w:szCs w:val="28"/>
+        </w:rPr>
+        <w:t xml:space="preserve">available locally </w:t>
       </w:r>
       <w:r>
         <w:rPr>
@@ -1940,6 +1955,24 @@
     </w:p>
     <w:p>
       <w:pPr>
+        <w:jc w:val="center"/>
+        <w:rPr>
+          <w:rFonts w:ascii="Times New Roman" w:hAnsi="Times New Roman" w:cs="Times New Roman"/>
+          <w:sz w:val="28"/>
+          <w:szCs w:val="28"/>
+        </w:rPr>
+      </w:pPr>
+      <w:r>
+        <w:rPr>
+          <w:rFonts w:ascii="Times New Roman" w:hAnsi="Times New Roman" w:cs="Times New Roman"/>
+          <w:sz w:val="28"/>
+          <w:szCs w:val="28"/>
+        </w:rPr>
+        <w:t>Commit changes</w:t>
+      </w:r>
+    </w:p>
+    <w:p>
+      <w:pPr>
         <w:rPr>
           <w:rFonts w:ascii="Times New Roman" w:hAnsi="Times New Roman" w:cs="Times New Roman"/>
           <w:sz w:val="28"/>
@@ -2077,7 +2110,23 @@
           <w:sz w:val="28"/>
           <w:szCs w:val="28"/>
         </w:rPr>
-        <w:t xml:space="preserve">hronized, change also visible in local repository </w:t>
+        <w:t xml:space="preserve">hronized, change also visible in local </w:t>
+      </w:r>
+      <w:r>
+        <w:rPr>
+          <w:rFonts w:ascii="Times New Roman" w:hAnsi="Times New Roman" w:cs="Times New Roman"/>
+          <w:sz w:val="28"/>
+          <w:szCs w:val="28"/>
+        </w:rPr>
+        <w:t>file</w:t>
+      </w:r>
+      <w:r>
+        <w:rPr>
+          <w:rFonts w:ascii="Times New Roman" w:hAnsi="Times New Roman" w:cs="Times New Roman"/>
+          <w:sz w:val="28"/>
+          <w:szCs w:val="28"/>
+        </w:rPr>
+        <w:t xml:space="preserve"> </w:t>
       </w:r>
       <w:r>
         <w:rPr>
@@ -2128,18 +2177,32 @@
           <w:szCs w:val="28"/>
         </w:rPr>
       </w:pPr>
-      <w:r>
+      <w:bookmarkStart w:id="0" w:name="_GoBack"/>
+      <w:bookmarkEnd w:id="0"/>
+    </w:p>
+    <w:p>
+      <w:pPr>
+        <w:jc w:val="center"/>
         <w:rPr>
           <w:rFonts w:ascii="Times New Roman" w:hAnsi="Times New Roman" w:cs="Times New Roman"/>
           <w:b/>
           <w:sz w:val="36"/>
           <w:szCs w:val="28"/>
         </w:rPr>
+      </w:pPr>
+      <w:r>
+        <w:rPr>
+          <w:rFonts w:ascii="Times New Roman" w:hAnsi="Times New Roman" w:cs="Times New Roman"/>
+          <w:b/>
+          <w:sz w:val="36"/>
+          <w:szCs w:val="28"/>
+        </w:rPr>
         <w:t xml:space="preserve">Merge Conflict </w:t>
       </w:r>
     </w:p>
     <w:p>
       <w:pPr>
+        <w:ind w:firstLine="720"/>
         <w:rPr>
           <w:rFonts w:ascii="Times New Roman" w:hAnsi="Times New Roman" w:cs="Times New Roman"/>
           <w:b/>
@@ -2154,7 +2217,16 @@
           <w:szCs w:val="28"/>
           <w:shd w:val="clear" w:color="auto" w:fill="F5F5F5"/>
         </w:rPr>
-        <w:t>Version control systems are all about managing contributions between multiple distributed authors (usually developers). Sometimes multiple developers may try to edit the same content. If Developer A tries to edit code that Developer B is editing a conflict may occur. To alleviate the occurrence of conflicts developers will work in separate </w:t>
+        <w:t>Version control systems</w:t>
+      </w:r>
+      <w:r>
+        <w:rPr>
+          <w:rFonts w:ascii="Times New Roman" w:hAnsi="Times New Roman" w:cs="Times New Roman"/>
+          <w:sz w:val="28"/>
+          <w:szCs w:val="28"/>
+          <w:shd w:val="clear" w:color="auto" w:fill="F5F5F5"/>
+        </w:rPr>
+        <w:t xml:space="preserve"> are all about managing contributions between multiple distributed authors (usually developers). Sometimes multiple developers may try to edit the same content. If Developer A tries to edit code that Developer B is editing a conflict may occur. To alleviate the occurrence of conflicts developers will work in separate </w:t>
       </w:r>
       <w:hyperlink r:id="rId28" w:history="1">
         <w:r>
@@ -2389,8 +2461,20 @@
           <w:szCs w:val="28"/>
           <w:shd w:val="clear" w:color="auto" w:fill="FFFFFF"/>
         </w:rPr>
-        <w:t xml:space="preserve"> and local repository can case merge conflict.</w:t>
-      </w:r>
+        <w:t xml:space="preserve"> and local repository can case merge </w:t>
+      </w:r>
+      <w:proofErr w:type="gramStart"/>
+      <w:r>
+        <w:rPr>
+          <w:rFonts w:ascii="Times New Roman" w:hAnsi="Times New Roman" w:cs="Times New Roman"/>
+          <w:color w:val="202124"/>
+          <w:sz w:val="28"/>
+          <w:szCs w:val="28"/>
+          <w:shd w:val="clear" w:color="auto" w:fill="FFFFFF"/>
+        </w:rPr>
+        <w:t>conflict.</w:t>
+      </w:r>
+      <w:proofErr w:type="gramEnd"/>
     </w:p>
     <w:p>
       <w:pPr>
@@ -2684,7 +2768,25 @@
           <w:sz w:val="28"/>
           <w:szCs w:val="28"/>
         </w:rPr>
-        <w:t xml:space="preserve">  to save changes</w:t>
+        <w:t xml:space="preserve">  </w:t>
+      </w:r>
+      <w:proofErr w:type="gramStart"/>
+      <w:r>
+        <w:rPr>
+          <w:rFonts w:ascii="Times New Roman" w:hAnsi="Times New Roman" w:cs="Times New Roman"/>
+          <w:sz w:val="28"/>
+          <w:szCs w:val="28"/>
+        </w:rPr>
+        <w:t>to</w:t>
+      </w:r>
+      <w:proofErr w:type="gramEnd"/>
+      <w:r>
+        <w:rPr>
+          <w:rFonts w:ascii="Times New Roman" w:hAnsi="Times New Roman" w:cs="Times New Roman"/>
+          <w:sz w:val="28"/>
+          <w:szCs w:val="28"/>
+        </w:rPr>
+        <w:t xml:space="preserve"> save changes</w:t>
       </w:r>
     </w:p>
     <w:p>
@@ -2759,7 +2861,6 @@
           <w:sz w:val="28"/>
           <w:szCs w:val="28"/>
         </w:rPr>
-        <w:lastRenderedPageBreak/>
         <w:t xml:space="preserve">Choose one of four options: </w:t>
       </w:r>
     </w:p>
@@ -2779,6 +2880,7 @@
           <w:sz w:val="28"/>
           <w:szCs w:val="28"/>
         </w:rPr>
+        <w:lastRenderedPageBreak/>
         <w:pict w14:anchorId="37CBC346">
           <v:shape id="_x0000_i1047" type="#_x0000_t75" style="width:468pt;height:263.25pt">
             <v:imagedata r:id="rId33" o:title="s5"/>
@@ -3284,7 +3386,27 @@
           <w:sz w:val="28"/>
           <w:szCs w:val="28"/>
         </w:rPr>
-        <w:t xml:space="preserve">git rm </w:t>
+        <w:t xml:space="preserve">git </w:t>
+      </w:r>
+      <w:proofErr w:type="spellStart"/>
+      <w:r>
+        <w:rPr>
+          <w:rFonts w:ascii="Times New Roman" w:hAnsi="Times New Roman" w:cs="Times New Roman"/>
+          <w:b/>
+          <w:sz w:val="28"/>
+          <w:szCs w:val="28"/>
+        </w:rPr>
+        <w:t>rm</w:t>
+      </w:r>
+      <w:proofErr w:type="spellEnd"/>
+      <w:r>
+        <w:rPr>
+          <w:rFonts w:ascii="Times New Roman" w:hAnsi="Times New Roman" w:cs="Times New Roman"/>
+          <w:b/>
+          <w:sz w:val="28"/>
+          <w:szCs w:val="28"/>
+        </w:rPr>
+        <w:t xml:space="preserve"> </w:t>
       </w:r>
       <w:r>
         <w:rPr>
@@ -4210,7 +4332,25 @@
           <w:szCs w:val="28"/>
         </w:rPr>
         <w:tab/>
-        <w:t xml:space="preserve">2 types : </w:t>
+        <w:t xml:space="preserve">2 </w:t>
+      </w:r>
+      <w:proofErr w:type="gramStart"/>
+      <w:r>
+        <w:rPr>
+          <w:rFonts w:ascii="Times New Roman" w:hAnsi="Times New Roman" w:cs="Times New Roman"/>
+          <w:sz w:val="28"/>
+          <w:szCs w:val="28"/>
+        </w:rPr>
+        <w:t>types :</w:t>
+      </w:r>
+      <w:proofErr w:type="gramEnd"/>
+      <w:r>
+        <w:rPr>
+          <w:rFonts w:ascii="Times New Roman" w:hAnsi="Times New Roman" w:cs="Times New Roman"/>
+          <w:sz w:val="28"/>
+          <w:szCs w:val="28"/>
+        </w:rPr>
+        <w:t xml:space="preserve"> </w:t>
       </w:r>
     </w:p>
     <w:p>
@@ -4911,7 +5051,7 @@
           <w:szCs w:val="28"/>
         </w:rPr>
         <w:pict w14:anchorId="38C84AD0">
-          <v:shape id="_x0000_i1073" type="#_x0000_t75" style="width:180pt;height:268.5pt">
+          <v:shape id="_x0000_i1065" type="#_x0000_t75" style="width:180pt;height:268.5pt">
             <v:imagedata r:id="rId52" o:title="s1"/>
           </v:shape>
         </w:pict>
@@ -5069,7 +5209,7 @@
           <w:szCs w:val="28"/>
         </w:rPr>
         <w:pict w14:anchorId="29059FA7">
-          <v:shape id="_x0000_i1065" type="#_x0000_t75" style="width:249.75pt;height:225pt">
+          <v:shape id="_x0000_i1066" type="#_x0000_t75" style="width:249.75pt;height:225pt">
             <v:imagedata r:id="rId53" o:title="s1"/>
           </v:shape>
         </w:pict>
@@ -5141,7 +5281,7 @@
         </w:rPr>
         <w:lastRenderedPageBreak/>
         <w:pict w14:anchorId="57CA84C9">
-          <v:shape id="_x0000_i1066" type="#_x0000_t75" style="width:123pt;height:266.25pt">
+          <v:shape id="_x0000_i1067" type="#_x0000_t75" style="width:123pt;height:266.25pt">
             <v:imagedata r:id="rId54" o:title="s2"/>
           </v:shape>
         </w:pict>
@@ -5201,7 +5341,7 @@
           <w:szCs w:val="28"/>
         </w:rPr>
         <w:pict w14:anchorId="0F54F8ED">
-          <v:shape id="_x0000_i1067" type="#_x0000_t75" style="width:120.75pt;height:262.5pt">
+          <v:shape id="_x0000_i1068" type="#_x0000_t75" style="width:120.75pt;height:262.5pt">
             <v:imagedata r:id="rId55" o:title="s3"/>
           </v:shape>
         </w:pict>
@@ -5241,7 +5381,7 @@
         </w:rPr>
         <w:lastRenderedPageBreak/>
         <w:pict w14:anchorId="2ED0E105">
-          <v:shape id="_x0000_i1068" type="#_x0000_t75" style="width:323.25pt;height:173.25pt">
+          <v:shape id="_x0000_i1069" type="#_x0000_t75" style="width:323.25pt;height:173.25pt">
             <v:imagedata r:id="rId56" o:title="s15"/>
           </v:shape>
         </w:pict>
@@ -5301,7 +5441,7 @@
           <w:szCs w:val="28"/>
         </w:rPr>
         <w:pict w14:anchorId="70CD8A01">
-          <v:shape id="_x0000_i1069" type="#_x0000_t75" style="width:392.25pt;height:151.5pt">
+          <v:shape id="_x0000_i1070" type="#_x0000_t75" style="width:392.25pt;height:151.5pt">
             <v:imagedata r:id="rId57" o:title="s16"/>
           </v:shape>
         </w:pict>
@@ -5344,7 +5484,7 @@
           <w:szCs w:val="28"/>
         </w:rPr>
         <w:pict w14:anchorId="18342C8C">
-          <v:shape id="_x0000_i1070" type="#_x0000_t75" style="width:430.5pt;height:179.25pt">
+          <v:shape id="_x0000_i1071" type="#_x0000_t75" style="width:430.5pt;height:179.25pt">
             <v:imagedata r:id="rId58" o:title="s17"/>
           </v:shape>
         </w:pict>
@@ -5395,7 +5535,7 @@
           <w:szCs w:val="28"/>
         </w:rPr>
         <w:pict w14:anchorId="249DA4CB">
-          <v:shape id="_x0000_i1071" type="#_x0000_t75" style="width:195.75pt;height:446.25pt">
+          <v:shape id="_x0000_i1072" type="#_x0000_t75" style="width:195.75pt;height:446.25pt">
             <v:imagedata r:id="rId59" o:title="s18"/>
           </v:shape>
         </w:pict>
@@ -5417,7 +5557,7 @@
           <w:szCs w:val="28"/>
         </w:rPr>
         <w:pict w14:anchorId="4EC7C07C">
-          <v:shape id="_x0000_i1072" type="#_x0000_t75" style="width:207pt;height:104.25pt">
+          <v:shape id="_x0000_i1073" type="#_x0000_t75" style="width:207pt;height:104.25pt">
             <v:imagedata r:id="rId60" o:title="s19"/>
           </v:shape>
         </w:pict>
@@ -5453,6 +5593,7 @@
           <w:szCs w:val="28"/>
         </w:rPr>
       </w:pPr>
+      <w:proofErr w:type="spellStart"/>
       <w:r>
         <w:rPr>
           <w:rFonts w:ascii="Times New Roman" w:hAnsi="Times New Roman" w:cs="Times New Roman"/>
@@ -5463,6 +5604,7 @@
         <w:lastRenderedPageBreak/>
         <w:t>Multiple_Screen_Task</w:t>
       </w:r>
+      <w:proofErr w:type="spellEnd"/>
     </w:p>
     <w:p>
       <w:pPr>
@@ -5526,15 +5668,49 @@
           <w:sz w:val="32"/>
           <w:szCs w:val="28"/>
         </w:rPr>
-        <w:t xml:space="preserve"> </w:t>
-      </w:r>
-      <w:r>
+        <w:t xml:space="preserve"> Add and drop</w:t>
+      </w:r>
+    </w:p>
+    <w:p>
+      <w:pPr>
         <w:rPr>
           <w:rFonts w:ascii="Times New Roman" w:hAnsi="Times New Roman" w:cs="Times New Roman"/>
           <w:b/>
           <w:sz w:val="32"/>
           <w:szCs w:val="28"/>
         </w:rPr>
+      </w:pPr>
+      <w:r>
+        <w:rPr>
+          <w:rFonts w:ascii="Times New Roman" w:hAnsi="Times New Roman" w:cs="Times New Roman"/>
+          <w:sz w:val="32"/>
+          <w:szCs w:val="28"/>
+        </w:rPr>
+        <w:t>We can set text</w:t>
+      </w:r>
+      <w:r>
+        <w:rPr>
+          <w:rFonts w:ascii="Times New Roman" w:hAnsi="Times New Roman" w:cs="Times New Roman"/>
+          <w:sz w:val="32"/>
+          <w:szCs w:val="28"/>
+        </w:rPr>
+        <w:t xml:space="preserve">/Button/Image </w:t>
+      </w:r>
+      <w:r>
+        <w:rPr>
+          <w:rFonts w:ascii="Times New Roman" w:hAnsi="Times New Roman" w:cs="Times New Roman"/>
+          <w:sz w:val="32"/>
+          <w:szCs w:val="28"/>
+        </w:rPr>
+        <w:t xml:space="preserve">and much more by simply </w:t>
+      </w:r>
+      <w:r>
+        <w:rPr>
+          <w:rFonts w:ascii="Times New Roman" w:hAnsi="Times New Roman" w:cs="Times New Roman"/>
+          <w:b/>
+          <w:sz w:val="32"/>
+          <w:szCs w:val="28"/>
+        </w:rPr>
         <w:t>Add and drop</w:t>
       </w:r>
     </w:p>
@@ -5547,74 +5723,41 @@
           <w:szCs w:val="28"/>
         </w:rPr>
       </w:pPr>
-      <w:r>
+    </w:p>
+    <w:p>
+      <w:pPr>
         <w:rPr>
           <w:rFonts w:ascii="Times New Roman" w:hAnsi="Times New Roman" w:cs="Times New Roman"/>
           <w:sz w:val="32"/>
           <w:szCs w:val="28"/>
         </w:rPr>
-        <w:t>We can set text</w:t>
-      </w:r>
+      </w:pPr>
       <w:r>
         <w:rPr>
           <w:rFonts w:ascii="Times New Roman" w:hAnsi="Times New Roman" w:cs="Times New Roman"/>
           <w:sz w:val="32"/>
           <w:szCs w:val="28"/>
         </w:rPr>
-        <w:t xml:space="preserve">/Button/Image </w:t>
-      </w:r>
+        <w:t xml:space="preserve">Adding three </w:t>
+      </w:r>
+      <w:proofErr w:type="spellStart"/>
       <w:r>
         <w:rPr>
           <w:rFonts w:ascii="Times New Roman" w:hAnsi="Times New Roman" w:cs="Times New Roman"/>
           <w:sz w:val="32"/>
           <w:szCs w:val="28"/>
         </w:rPr>
-        <w:t xml:space="preserve">and much more by simply </w:t>
-      </w:r>
-      <w:r>
-        <w:rPr>
-          <w:rFonts w:ascii="Times New Roman" w:hAnsi="Times New Roman" w:cs="Times New Roman"/>
-          <w:b/>
+        <w:t>textView</w:t>
+      </w:r>
+      <w:r>
+        <w:rPr>
+          <w:rFonts w:ascii="Times New Roman" w:hAnsi="Times New Roman" w:cs="Times New Roman"/>
           <w:sz w:val="32"/>
           <w:szCs w:val="28"/>
         </w:rPr>
-        <w:t>Add and drop</w:t>
-      </w:r>
-    </w:p>
-    <w:p>
-      <w:pPr>
-        <w:rPr>
-          <w:rFonts w:ascii="Times New Roman" w:hAnsi="Times New Roman" w:cs="Times New Roman"/>
-          <w:b/>
-          <w:sz w:val="32"/>
-          <w:szCs w:val="28"/>
-        </w:rPr>
-      </w:pPr>
-    </w:p>
-    <w:p>
-      <w:pPr>
-        <w:rPr>
-          <w:rFonts w:ascii="Times New Roman" w:hAnsi="Times New Roman" w:cs="Times New Roman"/>
-          <w:sz w:val="32"/>
-          <w:szCs w:val="28"/>
-        </w:rPr>
-      </w:pPr>
-      <w:r>
-        <w:rPr>
-          <w:rFonts w:ascii="Times New Roman" w:hAnsi="Times New Roman" w:cs="Times New Roman"/>
-          <w:sz w:val="32"/>
-          <w:szCs w:val="28"/>
-        </w:rPr>
-        <w:t>Adding three textView</w:t>
-      </w:r>
-      <w:r>
-        <w:rPr>
-          <w:rFonts w:ascii="Times New Roman" w:hAnsi="Times New Roman" w:cs="Times New Roman"/>
-          <w:sz w:val="32"/>
-          <w:szCs w:val="28"/>
-        </w:rPr>
         <w:t>s</w:t>
       </w:r>
+      <w:proofErr w:type="spellEnd"/>
       <w:r>
         <w:rPr>
           <w:rFonts w:ascii="Times New Roman" w:hAnsi="Times New Roman" w:cs="Times New Roman"/>
@@ -5768,7 +5911,25 @@
           <w:szCs w:val="28"/>
         </w:rPr>
         <w:lastRenderedPageBreak/>
-        <w:t>Adding more items like textFields and button</w:t>
+        <w:t xml:space="preserve">Adding more items like </w:t>
+      </w:r>
+      <w:proofErr w:type="spellStart"/>
+      <w:r>
+        <w:rPr>
+          <w:rFonts w:ascii="Times New Roman" w:hAnsi="Times New Roman" w:cs="Times New Roman"/>
+          <w:sz w:val="28"/>
+          <w:szCs w:val="28"/>
+        </w:rPr>
+        <w:t>textFields</w:t>
+      </w:r>
+      <w:proofErr w:type="spellEnd"/>
+      <w:r>
+        <w:rPr>
+          <w:rFonts w:ascii="Times New Roman" w:hAnsi="Times New Roman" w:cs="Times New Roman"/>
+          <w:sz w:val="28"/>
+          <w:szCs w:val="28"/>
+        </w:rPr>
+        <w:t xml:space="preserve"> and button</w:t>
       </w:r>
     </w:p>
     <w:p>
@@ -5891,16 +6052,7 @@
           <w:sz w:val="40"/>
           <w:szCs w:val="28"/>
         </w:rPr>
-        <w:t>Screen 3</w:t>
-      </w:r>
-      <w:r>
-        <w:rPr>
-          <w:rFonts w:ascii="Times New Roman" w:hAnsi="Times New Roman" w:cs="Times New Roman"/>
-          <w:b/>
-          <w:sz w:val="40"/>
-          <w:szCs w:val="28"/>
-        </w:rPr>
-        <w:t>:</w:t>
+        <w:t>Screen 3:</w:t>
       </w:r>
     </w:p>
     <w:p>
@@ -5926,8 +6078,6 @@
           </v:shape>
         </w:pict>
       </w:r>
-      <w:bookmarkStart w:id="0" w:name="_GoBack"/>
-      <w:bookmarkEnd w:id="0"/>
     </w:p>
     <w:sectPr>
       <w:footerReference w:type="default" r:id="rId68"/>
@@ -6270,7 +6420,7 @@
                               <w:sz w:val="28"/>
                               <w:szCs w:val="28"/>
                             </w:rPr>
-                            <w:t>34</w:t>
+                            <w:t>21</w:t>
                           </w:r>
                           <w:r>
                             <w:rPr>
@@ -6347,7 +6497,7 @@
                         <w:sz w:val="28"/>
                         <w:szCs w:val="28"/>
                       </w:rPr>
-                      <w:t>34</w:t>
+                      <w:t>21</w:t>
                     </w:r>
                     <w:r>
                       <w:rPr>
@@ -8774,7 +8924,7 @@
 </file>
 
 <file path=customXml/itemProps1.xml><?xml version="1.0" encoding="utf-8"?>
-<ds:datastoreItem xmlns:ds="http://schemas.openxmlformats.org/officeDocument/2006/customXml" ds:itemID="{223B1810-91C6-4A59-92B3-5A73DA9B37FD}">
+<ds:datastoreItem xmlns:ds="http://schemas.openxmlformats.org/officeDocument/2006/customXml" ds:itemID="{FCD0F633-598C-4F81-BA40-55678A36682F}">
   <ds:schemaRefs>
     <ds:schemaRef ds:uri="http://schemas.openxmlformats.org/officeDocument/2006/bibliography"/>
   </ds:schemaRefs>

</xml_diff>